<commit_message>
Sprint 5 - 2
</commit_message>
<xml_diff>
--- a/Spring_4/SDC_SB04_Sprint Backlog.docx
+++ b/Spring_4/SDC_SB04_Sprint Backlog.docx
@@ -1,6 +1,6 @@
 
 <file path=word/document.xml><?xml version="1.0" encoding="utf-8"?>
-<w:document xmlns:wpc="http://schemas.microsoft.com/office/word/2010/wordprocessingCanvas" xmlns:mo="http://schemas.microsoft.com/office/mac/office/2008/main" xmlns:mc="http://schemas.openxmlformats.org/markup-compatibility/2006" xmlns:mv="urn:schemas-microsoft-com:mac:vml" xmlns:o="urn:schemas-microsoft-com:office:office" xmlns:r="http://schemas.openxmlformats.org/officeDocument/2006/relationships" xmlns:m="http://schemas.openxmlformats.org/officeDocument/2006/math" xmlns:v="urn:schemas-microsoft-com:vml" xmlns:wp14="http://schemas.microsoft.com/office/word/2010/wordprocessingDrawing" xmlns:wp="http://schemas.openxmlformats.org/drawingml/2006/wordprocessingDrawing" xmlns:w10="urn:schemas-microsoft-com:office:word" xmlns:w="http://schemas.openxmlformats.org/wordprocessingml/2006/main" xmlns:w14="http://schemas.microsoft.com/office/word/2010/wordml" xmlns:w15="http://schemas.microsoft.com/office/word/2012/wordml" xmlns:wpg="http://schemas.microsoft.com/office/word/2010/wordprocessingGroup" xmlns:wpi="http://schemas.microsoft.com/office/word/2010/wordprocessingInk" xmlns:wne="http://schemas.microsoft.com/office/word/2006/wordml" xmlns:wps="http://schemas.microsoft.com/office/word/2010/wordprocessingShape" mc:Ignorable="w14 w15 wp14">
+<w:document xmlns:wpc="http://schemas.microsoft.com/office/word/2010/wordprocessingCanvas" xmlns:mc="http://schemas.openxmlformats.org/markup-compatibility/2006" xmlns:o="urn:schemas-microsoft-com:office:office" xmlns:r="http://schemas.openxmlformats.org/officeDocument/2006/relationships" xmlns:m="http://schemas.openxmlformats.org/officeDocument/2006/math" xmlns:v="urn:schemas-microsoft-com:vml" xmlns:wp14="http://schemas.microsoft.com/office/word/2010/wordprocessingDrawing" xmlns:wp="http://schemas.openxmlformats.org/drawingml/2006/wordprocessingDrawing" xmlns:w10="urn:schemas-microsoft-com:office:word" xmlns:w="http://schemas.openxmlformats.org/wordprocessingml/2006/main" xmlns:w14="http://schemas.microsoft.com/office/word/2010/wordml" xmlns:w15="http://schemas.microsoft.com/office/word/2012/wordml" xmlns:wpg="http://schemas.microsoft.com/office/word/2010/wordprocessingGroup" xmlns:wpi="http://schemas.microsoft.com/office/word/2010/wordprocessingInk" xmlns:wne="http://schemas.microsoft.com/office/word/2006/wordml" xmlns:wps="http://schemas.microsoft.com/office/word/2010/wordprocessingShape" mc:Ignorable="w14 w15 wp14">
   <w:body>
     <w:p>
       <w:pPr>
@@ -595,29 +595,7 @@
                 <w:sz w:val="22"/>
                 <w:szCs w:val="22"/>
               </w:rPr>
-              <w:t xml:space="preserve">Eric </w:t>
-            </w:r>
-            <w:proofErr w:type="spellStart"/>
-            <w:r>
-              <w:rPr>
-                <w:b/>
-                <w:bCs/>
-                <w:color w:val="948A54"/>
-                <w:sz w:val="22"/>
-                <w:szCs w:val="22"/>
-              </w:rPr>
-              <w:t>Rodrich</w:t>
-            </w:r>
-            <w:proofErr w:type="spellEnd"/>
-            <w:r>
-              <w:rPr>
-                <w:b/>
-                <w:bCs/>
-                <w:color w:val="948A54"/>
-                <w:sz w:val="22"/>
-                <w:szCs w:val="22"/>
-              </w:rPr>
-              <w:t xml:space="preserve"> Torres</w:t>
+              <w:t>Eric Rodrich Torres</w:t>
             </w:r>
           </w:p>
           <w:p>
@@ -809,29 +787,7 @@
                 <w:sz w:val="22"/>
                 <w:szCs w:val="22"/>
               </w:rPr>
-              <w:t xml:space="preserve">Eric </w:t>
-            </w:r>
-            <w:proofErr w:type="spellStart"/>
-            <w:r>
-              <w:rPr>
-                <w:b/>
-                <w:bCs/>
-                <w:color w:val="948A54"/>
-                <w:sz w:val="22"/>
-                <w:szCs w:val="22"/>
-              </w:rPr>
-              <w:t>Rodrich</w:t>
-            </w:r>
-            <w:proofErr w:type="spellEnd"/>
-            <w:r>
-              <w:rPr>
-                <w:b/>
-                <w:bCs/>
-                <w:color w:val="948A54"/>
-                <w:sz w:val="22"/>
-                <w:szCs w:val="22"/>
-              </w:rPr>
-              <w:t xml:space="preserve"> Torres</w:t>
+              <w:t>Eric Rodrich Torres</w:t>
             </w:r>
           </w:p>
           <w:p>
@@ -896,6 +852,8 @@
               </w:rPr>
               <w:t>Fecha: 20/10</w:t>
             </w:r>
+            <w:bookmarkStart w:id="1" w:name="_GoBack"/>
+            <w:bookmarkEnd w:id="1"/>
             <w:r>
               <w:rPr>
                 <w:bCs/>
@@ -1481,8 +1439,8 @@
         </w:rPr>
         <w:br w:type="page"/>
       </w:r>
-      <w:bookmarkStart w:id="1" w:name="_Toc511665834"/>
-      <w:bookmarkStart w:id="2" w:name="_Toc521853093"/>
+      <w:bookmarkStart w:id="2" w:name="_Toc511665834"/>
+      <w:bookmarkStart w:id="3" w:name="_Toc521853093"/>
       <w:r>
         <w:rPr>
           <w:rFonts w:ascii="Times New Roman" w:eastAsia="Arial" w:hAnsi="Times New Roman"/>
@@ -1491,8 +1449,8 @@
         <w:lastRenderedPageBreak/>
         <w:t>HISTORIA DE LAS REVISIONES</w:t>
       </w:r>
-      <w:bookmarkEnd w:id="1"/>
       <w:bookmarkEnd w:id="2"/>
+      <w:bookmarkEnd w:id="3"/>
     </w:p>
     <w:p>
       <w:pPr>
@@ -1826,8 +1784,8 @@
           <w:sz w:val="24"/>
         </w:rPr>
       </w:pPr>
-      <w:bookmarkStart w:id="3" w:name="_Toc511665835"/>
-      <w:bookmarkStart w:id="4" w:name="_Toc521853094"/>
+      <w:bookmarkStart w:id="4" w:name="_Toc511665835"/>
+      <w:bookmarkStart w:id="5" w:name="_Toc521853094"/>
       <w:r>
         <w:rPr>
           <w:rFonts w:ascii="Times New Roman" w:eastAsia="Arial" w:hAnsi="Times New Roman"/>
@@ -1835,7 +1793,7 @@
         </w:rPr>
         <w:t xml:space="preserve">PROPÓSITO DEL </w:t>
       </w:r>
-      <w:bookmarkEnd w:id="3"/>
+      <w:bookmarkEnd w:id="4"/>
       <w:r>
         <w:rPr>
           <w:rFonts w:ascii="Times New Roman" w:eastAsia="Arial" w:hAnsi="Times New Roman"/>
@@ -1843,7 +1801,7 @@
         </w:rPr>
         <w:t>DOCUMENTO</w:t>
       </w:r>
-      <w:bookmarkEnd w:id="4"/>
+      <w:bookmarkEnd w:id="5"/>
       <w:r>
         <w:rPr>
           <w:rFonts w:ascii="Times New Roman" w:eastAsia="Arial" w:hAnsi="Times New Roman"/>
@@ -1943,8 +1901,8 @@
           <w:sz w:val="24"/>
         </w:rPr>
       </w:pPr>
-      <w:bookmarkStart w:id="5" w:name="_Toc511665836"/>
-      <w:bookmarkStart w:id="6" w:name="_Toc521853095"/>
+      <w:bookmarkStart w:id="6" w:name="_Toc511665836"/>
+      <w:bookmarkStart w:id="7" w:name="_Toc521853095"/>
       <w:r>
         <w:rPr>
           <w:rFonts w:ascii="Times New Roman" w:eastAsia="Arial" w:hAnsi="Times New Roman"/>
@@ -1952,8 +1910,8 @@
         </w:rPr>
         <w:t>OBJETIVO</w:t>
       </w:r>
-      <w:bookmarkEnd w:id="5"/>
       <w:bookmarkEnd w:id="6"/>
+      <w:bookmarkEnd w:id="7"/>
     </w:p>
     <w:p>
       <w:pPr>
@@ -2071,8 +2029,8 @@
           <w:sz w:val="24"/>
         </w:rPr>
       </w:pPr>
-      <w:bookmarkStart w:id="7" w:name="_Toc511665837"/>
-      <w:bookmarkStart w:id="8" w:name="_Toc521853096"/>
+      <w:bookmarkStart w:id="8" w:name="_Toc511665837"/>
+      <w:bookmarkStart w:id="9" w:name="_Toc521853096"/>
       <w:r>
         <w:rPr>
           <w:rFonts w:ascii="Times New Roman" w:eastAsia="Arial" w:hAnsi="Times New Roman"/>
@@ -2080,8 +2038,8 @@
         </w:rPr>
         <w:t>REFERENCIAS</w:t>
       </w:r>
-      <w:bookmarkEnd w:id="7"/>
       <w:bookmarkEnd w:id="8"/>
+      <w:bookmarkEnd w:id="9"/>
     </w:p>
     <w:p>
       <w:pPr>
@@ -2113,7 +2071,7 @@
         </w:rPr>
         <w:br w:type="page"/>
       </w:r>
-      <w:bookmarkStart w:id="9" w:name="_Toc521853097"/>
+      <w:bookmarkStart w:id="10" w:name="_Toc521853097"/>
       <w:r>
         <w:rPr>
           <w:rFonts w:ascii="Times New Roman" w:hAnsi="Times New Roman"/>
@@ -2151,7 +2109,7 @@
         </w:rPr>
         <w:t xml:space="preserve"> BACKLOG</w:t>
       </w:r>
-      <w:bookmarkEnd w:id="9"/>
+      <w:bookmarkEnd w:id="10"/>
     </w:p>
     <w:p>
       <w:pPr>
@@ -2859,7 +2817,21 @@
               <w:rPr>
                 <w:color w:val="000000"/>
               </w:rPr>
-              <w:t xml:space="preserve">Como anunciante quiero saber cuantas veces se visualizo mi contenido, gracias a cual </w:t>
+              <w:t xml:space="preserve">Como anunciante quiero saber cuantas veces se visualizo mi contenido, gracias </w:t>
+            </w:r>
+            <w:proofErr w:type="spellStart"/>
+            <w:r>
+              <w:rPr>
+                <w:color w:val="000000"/>
+              </w:rPr>
+              <w:t>a</w:t>
+            </w:r>
+            <w:proofErr w:type="spellEnd"/>
+            <w:r>
+              <w:rPr>
+                <w:color w:val="000000"/>
+              </w:rPr>
+              <w:t xml:space="preserve"> cual </w:t>
             </w:r>
             <w:proofErr w:type="spellStart"/>
             <w:r>
@@ -2873,7 +2845,21 @@
               <w:rPr>
                 <w:color w:val="000000"/>
               </w:rPr>
-              <w:t xml:space="preserve"> y en que fecha y hora para de esa forma saber la aceptación que tienen mis campañas de anuncios</w:t>
+              <w:t xml:space="preserve"> y en </w:t>
+            </w:r>
+            <w:proofErr w:type="spellStart"/>
+            <w:r>
+              <w:rPr>
+                <w:color w:val="000000"/>
+              </w:rPr>
+              <w:t>que</w:t>
+            </w:r>
+            <w:proofErr w:type="spellEnd"/>
+            <w:r>
+              <w:rPr>
+                <w:color w:val="000000"/>
+              </w:rPr>
+              <w:t xml:space="preserve"> fecha y hora para de esa forma saber la aceptación que tienen mis campañas de anuncios</w:t>
             </w:r>
             <w:r>
               <w:rPr>
@@ -2920,15 +2906,7 @@
               <w:rPr>
                 <w:color w:val="000000"/>
               </w:rPr>
-              <w:t>, se debería ver una tabla con toda la información</w:t>
-            </w:r>
-            <w:bookmarkStart w:id="10" w:name="_GoBack"/>
-            <w:bookmarkEnd w:id="10"/>
-            <w:r>
-              <w:rPr>
-                <w:color w:val="000000"/>
-              </w:rPr>
-              <w:t xml:space="preserve"> relacionada.</w:t>
+              <w:t>, se debería ver una tabla con toda la información relacionada.</w:t>
             </w:r>
           </w:p>
         </w:tc>
@@ -2983,7 +2961,7 @@
 </file>
 
 <file path=word/endnotes.xml><?xml version="1.0" encoding="utf-8"?>
-<w:endnotes xmlns:wpc="http://schemas.microsoft.com/office/word/2010/wordprocessingCanvas" xmlns:mo="http://schemas.microsoft.com/office/mac/office/2008/main" xmlns:mc="http://schemas.openxmlformats.org/markup-compatibility/2006" xmlns:mv="urn:schemas-microsoft-com:mac:vml" xmlns:o="urn:schemas-microsoft-com:office:office" xmlns:r="http://schemas.openxmlformats.org/officeDocument/2006/relationships" xmlns:m="http://schemas.openxmlformats.org/officeDocument/2006/math" xmlns:v="urn:schemas-microsoft-com:vml" xmlns:wp14="http://schemas.microsoft.com/office/word/2010/wordprocessingDrawing" xmlns:wp="http://schemas.openxmlformats.org/drawingml/2006/wordprocessingDrawing" xmlns:w10="urn:schemas-microsoft-com:office:word" xmlns:w="http://schemas.openxmlformats.org/wordprocessingml/2006/main" xmlns:w14="http://schemas.microsoft.com/office/word/2010/wordml" xmlns:w15="http://schemas.microsoft.com/office/word/2012/wordml" xmlns:wpg="http://schemas.microsoft.com/office/word/2010/wordprocessingGroup" xmlns:wpi="http://schemas.microsoft.com/office/word/2010/wordprocessingInk" xmlns:wne="http://schemas.microsoft.com/office/word/2006/wordml" xmlns:wps="http://schemas.microsoft.com/office/word/2010/wordprocessingShape" mc:Ignorable="w14 w15 wp14">
+<w:endnotes xmlns:wpc="http://schemas.microsoft.com/office/word/2010/wordprocessingCanvas" xmlns:mc="http://schemas.openxmlformats.org/markup-compatibility/2006" xmlns:o="urn:schemas-microsoft-com:office:office" xmlns:r="http://schemas.openxmlformats.org/officeDocument/2006/relationships" xmlns:m="http://schemas.openxmlformats.org/officeDocument/2006/math" xmlns:v="urn:schemas-microsoft-com:vml" xmlns:wp14="http://schemas.microsoft.com/office/word/2010/wordprocessingDrawing" xmlns:wp="http://schemas.openxmlformats.org/drawingml/2006/wordprocessingDrawing" xmlns:w10="urn:schemas-microsoft-com:office:word" xmlns:w="http://schemas.openxmlformats.org/wordprocessingml/2006/main" xmlns:w14="http://schemas.microsoft.com/office/word/2010/wordml" xmlns:w15="http://schemas.microsoft.com/office/word/2012/wordml" xmlns:wpg="http://schemas.microsoft.com/office/word/2010/wordprocessingGroup" xmlns:wpi="http://schemas.microsoft.com/office/word/2010/wordprocessingInk" xmlns:wne="http://schemas.microsoft.com/office/word/2006/wordml" xmlns:wps="http://schemas.microsoft.com/office/word/2010/wordprocessingShape" mc:Ignorable="w14 w15 wp14">
   <w:endnote w:type="separator" w:id="-1">
     <w:p>
       <w:r>
@@ -3002,7 +2980,7 @@
 </file>
 
 <file path=word/footer1.xml><?xml version="1.0" encoding="utf-8"?>
-<w:ftr xmlns:wpc="http://schemas.microsoft.com/office/word/2010/wordprocessingCanvas" xmlns:mo="http://schemas.microsoft.com/office/mac/office/2008/main" xmlns:mc="http://schemas.openxmlformats.org/markup-compatibility/2006" xmlns:mv="urn:schemas-microsoft-com:mac:vml" xmlns:o="urn:schemas-microsoft-com:office:office" xmlns:r="http://schemas.openxmlformats.org/officeDocument/2006/relationships" xmlns:m="http://schemas.openxmlformats.org/officeDocument/2006/math" xmlns:v="urn:schemas-microsoft-com:vml" xmlns:wp14="http://schemas.microsoft.com/office/word/2010/wordprocessingDrawing" xmlns:wp="http://schemas.openxmlformats.org/drawingml/2006/wordprocessingDrawing" xmlns:w10="urn:schemas-microsoft-com:office:word" xmlns:w="http://schemas.openxmlformats.org/wordprocessingml/2006/main" xmlns:w14="http://schemas.microsoft.com/office/word/2010/wordml" xmlns:w15="http://schemas.microsoft.com/office/word/2012/wordml" xmlns:wpg="http://schemas.microsoft.com/office/word/2010/wordprocessingGroup" xmlns:wpi="http://schemas.microsoft.com/office/word/2010/wordprocessingInk" xmlns:wne="http://schemas.microsoft.com/office/word/2006/wordml" xmlns:wps="http://schemas.microsoft.com/office/word/2010/wordprocessingShape" mc:Ignorable="w14 w15 wp14">
+<w:ftr xmlns:wpc="http://schemas.microsoft.com/office/word/2010/wordprocessingCanvas" xmlns:mc="http://schemas.openxmlformats.org/markup-compatibility/2006" xmlns:o="urn:schemas-microsoft-com:office:office" xmlns:r="http://schemas.openxmlformats.org/officeDocument/2006/relationships" xmlns:m="http://schemas.openxmlformats.org/officeDocument/2006/math" xmlns:v="urn:schemas-microsoft-com:vml" xmlns:wp14="http://schemas.microsoft.com/office/word/2010/wordprocessingDrawing" xmlns:wp="http://schemas.openxmlformats.org/drawingml/2006/wordprocessingDrawing" xmlns:w10="urn:schemas-microsoft-com:office:word" xmlns:w="http://schemas.openxmlformats.org/wordprocessingml/2006/main" xmlns:w14="http://schemas.microsoft.com/office/word/2010/wordml" xmlns:w15="http://schemas.microsoft.com/office/word/2012/wordml" xmlns:wpg="http://schemas.microsoft.com/office/word/2010/wordprocessingGroup" xmlns:wpi="http://schemas.microsoft.com/office/word/2010/wordprocessingInk" xmlns:wne="http://schemas.microsoft.com/office/word/2006/wordml" xmlns:wps="http://schemas.microsoft.com/office/word/2010/wordprocessingShape" mc:Ignorable="w14 w15 wp14">
   <w:p>
     <w:pPr>
       <w:pStyle w:val="Piedepgina"/>
@@ -3025,7 +3003,7 @@
 </file>
 
 <file path=word/footnotes.xml><?xml version="1.0" encoding="utf-8"?>
-<w:footnotes xmlns:wpc="http://schemas.microsoft.com/office/word/2010/wordprocessingCanvas" xmlns:mo="http://schemas.microsoft.com/office/mac/office/2008/main" xmlns:mc="http://schemas.openxmlformats.org/markup-compatibility/2006" xmlns:mv="urn:schemas-microsoft-com:mac:vml" xmlns:o="urn:schemas-microsoft-com:office:office" xmlns:r="http://schemas.openxmlformats.org/officeDocument/2006/relationships" xmlns:m="http://schemas.openxmlformats.org/officeDocument/2006/math" xmlns:v="urn:schemas-microsoft-com:vml" xmlns:wp14="http://schemas.microsoft.com/office/word/2010/wordprocessingDrawing" xmlns:wp="http://schemas.openxmlformats.org/drawingml/2006/wordprocessingDrawing" xmlns:w10="urn:schemas-microsoft-com:office:word" xmlns:w="http://schemas.openxmlformats.org/wordprocessingml/2006/main" xmlns:w14="http://schemas.microsoft.com/office/word/2010/wordml" xmlns:w15="http://schemas.microsoft.com/office/word/2012/wordml" xmlns:wpg="http://schemas.microsoft.com/office/word/2010/wordprocessingGroup" xmlns:wpi="http://schemas.microsoft.com/office/word/2010/wordprocessingInk" xmlns:wne="http://schemas.microsoft.com/office/word/2006/wordml" xmlns:wps="http://schemas.microsoft.com/office/word/2010/wordprocessingShape" mc:Ignorable="w14 w15 wp14">
+<w:footnotes xmlns:wpc="http://schemas.microsoft.com/office/word/2010/wordprocessingCanvas" xmlns:mc="http://schemas.openxmlformats.org/markup-compatibility/2006" xmlns:o="urn:schemas-microsoft-com:office:office" xmlns:r="http://schemas.openxmlformats.org/officeDocument/2006/relationships" xmlns:m="http://schemas.openxmlformats.org/officeDocument/2006/math" xmlns:v="urn:schemas-microsoft-com:vml" xmlns:wp14="http://schemas.microsoft.com/office/word/2010/wordprocessingDrawing" xmlns:wp="http://schemas.openxmlformats.org/drawingml/2006/wordprocessingDrawing" xmlns:w10="urn:schemas-microsoft-com:office:word" xmlns:w="http://schemas.openxmlformats.org/wordprocessingml/2006/main" xmlns:w14="http://schemas.microsoft.com/office/word/2010/wordml" xmlns:w15="http://schemas.microsoft.com/office/word/2012/wordml" xmlns:wpg="http://schemas.microsoft.com/office/word/2010/wordprocessingGroup" xmlns:wpi="http://schemas.microsoft.com/office/word/2010/wordprocessingInk" xmlns:wne="http://schemas.microsoft.com/office/word/2006/wordml" xmlns:wps="http://schemas.microsoft.com/office/word/2010/wordprocessingShape" mc:Ignorable="w14 w15 wp14">
   <w:footnote w:type="separator" w:id="-1">
     <w:p>
       <w:r>
@@ -3044,7 +3022,7 @@
 </file>
 
 <file path=word/header1.xml><?xml version="1.0" encoding="utf-8"?>
-<w:hdr xmlns:wpc="http://schemas.microsoft.com/office/word/2010/wordprocessingCanvas" xmlns:mo="http://schemas.microsoft.com/office/mac/office/2008/main" xmlns:mc="http://schemas.openxmlformats.org/markup-compatibility/2006" xmlns:mv="urn:schemas-microsoft-com:mac:vml" xmlns:o="urn:schemas-microsoft-com:office:office" xmlns:r="http://schemas.openxmlformats.org/officeDocument/2006/relationships" xmlns:m="http://schemas.openxmlformats.org/officeDocument/2006/math" xmlns:v="urn:schemas-microsoft-com:vml" xmlns:wp14="http://schemas.microsoft.com/office/word/2010/wordprocessingDrawing" xmlns:wp="http://schemas.openxmlformats.org/drawingml/2006/wordprocessingDrawing" xmlns:w10="urn:schemas-microsoft-com:office:word" xmlns:w="http://schemas.openxmlformats.org/wordprocessingml/2006/main" xmlns:w14="http://schemas.microsoft.com/office/word/2010/wordml" xmlns:w15="http://schemas.microsoft.com/office/word/2012/wordml" xmlns:wpg="http://schemas.microsoft.com/office/word/2010/wordprocessingGroup" xmlns:wpi="http://schemas.microsoft.com/office/word/2010/wordprocessingInk" xmlns:wne="http://schemas.microsoft.com/office/word/2006/wordml" xmlns:wps="http://schemas.microsoft.com/office/word/2010/wordprocessingShape" mc:Ignorable="w14 w15 wp14">
+<w:hdr xmlns:wpc="http://schemas.microsoft.com/office/word/2010/wordprocessingCanvas" xmlns:mc="http://schemas.openxmlformats.org/markup-compatibility/2006" xmlns:o="urn:schemas-microsoft-com:office:office" xmlns:r="http://schemas.openxmlformats.org/officeDocument/2006/relationships" xmlns:m="http://schemas.openxmlformats.org/officeDocument/2006/math" xmlns:v="urn:schemas-microsoft-com:vml" xmlns:wp14="http://schemas.microsoft.com/office/word/2010/wordprocessingDrawing" xmlns:wp="http://schemas.openxmlformats.org/drawingml/2006/wordprocessingDrawing" xmlns:w10="urn:schemas-microsoft-com:office:word" xmlns:w="http://schemas.openxmlformats.org/wordprocessingml/2006/main" xmlns:w14="http://schemas.microsoft.com/office/word/2010/wordml" xmlns:w15="http://schemas.microsoft.com/office/word/2012/wordml" xmlns:wpg="http://schemas.microsoft.com/office/word/2010/wordprocessingGroup" xmlns:wpi="http://schemas.microsoft.com/office/word/2010/wordprocessingInk" xmlns:wne="http://schemas.microsoft.com/office/word/2006/wordml" xmlns:wps="http://schemas.microsoft.com/office/word/2010/wordprocessingShape" mc:Ignorable="w14 w15 wp14">
   <w:tbl>
     <w:tblPr>
       <w:tblW w:w="9124" w:type="dxa"/>
@@ -3355,7 +3333,7 @@
 </file>
 
 <file path=word/numbering.xml><?xml version="1.0" encoding="utf-8"?>
-<w:numbering xmlns:wpc="http://schemas.microsoft.com/office/word/2010/wordprocessingCanvas" xmlns:mo="http://schemas.microsoft.com/office/mac/office/2008/main" xmlns:mc="http://schemas.openxmlformats.org/markup-compatibility/2006" xmlns:mv="urn:schemas-microsoft-com:mac:vml" xmlns:o="urn:schemas-microsoft-com:office:office" xmlns:r="http://schemas.openxmlformats.org/officeDocument/2006/relationships" xmlns:m="http://schemas.openxmlformats.org/officeDocument/2006/math" xmlns:v="urn:schemas-microsoft-com:vml" xmlns:wp14="http://schemas.microsoft.com/office/word/2010/wordprocessingDrawing" xmlns:wp="http://schemas.openxmlformats.org/drawingml/2006/wordprocessingDrawing" xmlns:w10="urn:schemas-microsoft-com:office:word" xmlns:w="http://schemas.openxmlformats.org/wordprocessingml/2006/main" xmlns:w14="http://schemas.microsoft.com/office/word/2010/wordml" xmlns:w15="http://schemas.microsoft.com/office/word/2012/wordml" xmlns:wpg="http://schemas.microsoft.com/office/word/2010/wordprocessingGroup" xmlns:wpi="http://schemas.microsoft.com/office/word/2010/wordprocessingInk" xmlns:wne="http://schemas.microsoft.com/office/word/2006/wordml" xmlns:wps="http://schemas.microsoft.com/office/word/2010/wordprocessingShape" mc:Ignorable="w14 w15 wp14">
+<w:numbering xmlns:wpc="http://schemas.microsoft.com/office/word/2010/wordprocessingCanvas" xmlns:mc="http://schemas.openxmlformats.org/markup-compatibility/2006" xmlns:o="urn:schemas-microsoft-com:office:office" xmlns:r="http://schemas.openxmlformats.org/officeDocument/2006/relationships" xmlns:m="http://schemas.openxmlformats.org/officeDocument/2006/math" xmlns:v="urn:schemas-microsoft-com:vml" xmlns:wp14="http://schemas.microsoft.com/office/word/2010/wordprocessingDrawing" xmlns:wp="http://schemas.openxmlformats.org/drawingml/2006/wordprocessingDrawing" xmlns:w10="urn:schemas-microsoft-com:office:word" xmlns:w="http://schemas.openxmlformats.org/wordprocessingml/2006/main" xmlns:w14="http://schemas.microsoft.com/office/word/2010/wordml" xmlns:w15="http://schemas.microsoft.com/office/word/2012/wordml" xmlns:wpg="http://schemas.microsoft.com/office/word/2010/wordprocessingGroup" xmlns:wpi="http://schemas.microsoft.com/office/word/2010/wordprocessingInk" xmlns:wne="http://schemas.microsoft.com/office/word/2006/wordml" xmlns:wps="http://schemas.microsoft.com/office/word/2010/wordprocessingShape" mc:Ignorable="w14 w15 wp14">
   <w:abstractNum w:abstractNumId="0">
     <w:nsid w:val="07211E85"/>
     <w:multiLevelType w:val="hybridMultilevel"/>
@@ -5165,7 +5143,7 @@
     </w:rPrDefault>
     <w:pPrDefault/>
   </w:docDefaults>
-  <w:latentStyles w:defLockedState="0" w:defUIPriority="0" w:defSemiHidden="0" w:defUnhideWhenUsed="0" w:defQFormat="0" w:count="380">
+  <w:latentStyles w:defLockedState="0" w:defUIPriority="0" w:defSemiHidden="0" w:defUnhideWhenUsed="0" w:defQFormat="0" w:count="371">
     <w:lsdException w:name="Normal" w:qFormat="1"/>
     <w:lsdException w:name="heading 1" w:qFormat="1"/>
     <w:lsdException w:name="heading 2" w:semiHidden="1" w:unhideWhenUsed="1" w:qFormat="1"/>
@@ -6457,7 +6435,7 @@
 </file>
 
 <file path=customXml/itemProps1.xml><?xml version="1.0" encoding="utf-8"?>
-<ds:datastoreItem xmlns:ds="http://schemas.openxmlformats.org/officeDocument/2006/customXml" ds:itemID="{AE277CFA-1D26-7549-8C22-40FC592614AB}">
+<ds:datastoreItem xmlns:ds="http://schemas.openxmlformats.org/officeDocument/2006/customXml" ds:itemID="{913C8BDD-818C-4196-B72A-EF0C4AE43FEC}">
   <ds:schemaRefs>
     <ds:schemaRef ds:uri="http://schemas.openxmlformats.org/officeDocument/2006/bibliography"/>
   </ds:schemaRefs>

</xml_diff>